<commit_message>
Ingreso de modelos para el crud de materias
</commit_message>
<xml_diff>
--- a/public/doc/Licenciatura en Informatica no presencial.docx
+++ b/public/doc/Licenciatura en Informatica no presencial.docx
@@ -161,7 +161,7 @@
     <w:p>
       <w:pPr>
         <w:sectPr>
-          <w:footerReference w:type="default" r:id="rId9"/>
+          <w:footerReference w:type="default" r:id="rId10"/>
           <w:pgSz w:orient="portrait" w:w="12240" w:h="15840"/>
           <w:pgMar w:top="1420" w:right="1420" w:bottom="1420" w:left="1700" w:header="200" w:footer="720" w:gutter="0"/>
           <w:cols w:num="1" w:space="720"/>
@@ -298,7 +298,7 @@
             <w:smallCaps w:val="0"/>
             <w:caps w:val="1"/>
           </w:rPr>
-          <w:t>1.  Generalidades de la Carrera.</w:t>
+          <w:t>1. Generalidades de la Carrera.</w:t>
         </w:r>
         <w:r>
           <w:tab/>
@@ -329,7 +329,7 @@
             <w:smallCaps w:val="0"/>
             <w:caps w:val="1"/>
           </w:rPr>
-          <w:t>2.  Justificación y modalidad de entrega de la carrera.</w:t>
+          <w:t>2. Justificación y modalidad de entrega de la carrera.</w:t>
         </w:r>
         <w:r>
           <w:tab/>
@@ -360,7 +360,7 @@
             <w:smallCaps w:val="0"/>
             <w:caps w:val="1"/>
           </w:rPr>
-          <w:t>3.  Propósito de la Carrera.</w:t>
+          <w:t>3. Propósito de la Carrera.</w:t>
         </w:r>
         <w:r>
           <w:tab/>
@@ -391,7 +391,7 @@
             <w:smallCaps w:val="0"/>
             <w:caps w:val="1"/>
           </w:rPr>
-          <w:t>4.  Criterios de seleccón y Requisitos de ingreso del aspirante.</w:t>
+          <w:t>4. Criterios de seleccón y Requisitos de ingreso del aspirante.</w:t>
         </w:r>
         <w:r>
           <w:tab/>
@@ -695,6 +695,69 @@
       </w:hyperlink>
     </w:p>
     <w:p>
+      <w:pPr>
+        <w:tabs>
+          <w:tab w:val="right" w:leader="dot" w:pos="9062"/>
+        </w:tabs>
+      </w:pPr>
+      <w:hyperlink w:anchor="_Toc17" w:history="1">
+        <w:r>
+          <w:rPr>
+            <w:rFonts w:ascii="Arial" w:hAnsi="Arial" w:eastAsia="Arial" w:cs="Arial"/>
+            <w:sz w:val="22"/>
+            <w:szCs w:val="22"/>
+            <w:smallCaps w:val="0"/>
+            <w:caps w:val="1"/>
+          </w:rPr>
+          <w:t>6. Organización del Pensum.</w:t>
+        </w:r>
+        <w:r>
+          <w:tab/>
+        </w:r>
+        <w:r>
+          <w:fldChar w:fldCharType="begin"/>
+        </w:r>
+        <w:r>
+          <w:instrText xml:space="preserve">PAGEREF _Toc17 \h</w:instrText>
+        </w:r>
+        <w:r>
+          <w:fldChar w:fldCharType="end"/>
+        </w:r>
+      </w:hyperlink>
+    </w:p>
+    <w:p>
+      <w:pPr>
+        <w:tabs>
+          <w:tab w:val="right" w:leader="dot" w:pos="9062"/>
+        </w:tabs>
+        <w:ind w:left="200"/>
+      </w:pPr>
+      <w:hyperlink w:anchor="_Toc18" w:history="1">
+        <w:r>
+          <w:rPr>
+            <w:rFonts w:ascii="Arial" w:hAnsi="Arial" w:eastAsia="Arial" w:cs="Arial"/>
+            <w:sz w:val="22"/>
+            <w:szCs w:val="22"/>
+            <w:smallCaps w:val="0"/>
+            <w:caps w:val="1"/>
+          </w:rPr>
+          <w:t>6.1 Cuadro resumen del pensum de Licenciatura en Informatica no presencial. Virtual</w:t>
+        </w:r>
+        <w:r>
+          <w:tab/>
+        </w:r>
+        <w:r>
+          <w:fldChar w:fldCharType="begin"/>
+        </w:r>
+        <w:r>
+          <w:instrText xml:space="preserve">PAGEREF _Toc18 \h</w:instrText>
+        </w:r>
+        <w:r>
+          <w:fldChar w:fldCharType="end"/>
+        </w:r>
+      </w:hyperlink>
+    </w:p>
+    <w:p>
       <w:r>
         <w:fldChar w:fldCharType="end"/>
       </w:r>
@@ -702,7 +765,7 @@
     <w:p>
       <w:pPr>
         <w:sectPr>
-          <w:headerReference w:type="default" r:id="rId10"/>
+          <w:headerReference w:type="default" r:id="rId11"/>
           <w:pgSz w:orient="portrait" w:w="12240" w:h="15840"/>
           <w:pgMar w:top="1420" w:right="1420" w:bottom="1420" w:left="1700" w:header="200" w:footer="720" w:gutter="0"/>
           <w:cols w:num="1" w:space="720"/>
@@ -1017,7 +1080,7 @@
                 <w:sz w:val="20"/>
                 <w:szCs w:val="20"/>
               </w:rPr>
-              <w:t xml:space="preserve">Erick Adalberto Penado Garcia</w:t>
+              <w:t xml:space="preserve">Erick Penado</w:t>
             </w:r>
           </w:p>
         </w:tc>
@@ -1039,7 +1102,7 @@
                 <w:sz w:val="20"/>
                 <w:szCs w:val="20"/>
               </w:rPr>
-              <w:t xml:space="preserve">Ingeniería de Software</w:t>
+              <w:t xml:space="preserve">Ingeniería de Seguridad Informatica</w:t>
             </w:r>
           </w:p>
           <w:p>
@@ -1055,7 +1118,7 @@
                 <w:sz w:val="20"/>
                 <w:szCs w:val="20"/>
               </w:rPr>
-              <w:t xml:space="preserve">Tecnico en Ingenieria de Software</w:t>
+              <w:t xml:space="preserve">Tecnico en Ingeniería de Software</w:t>
             </w:r>
           </w:p>
         </w:tc>
@@ -1152,7 +1215,7 @@
       </w:pPr>
       <w:bookmarkStart w:id="4" w:name="_Toc4"/>
       <w:r>
-        <w:t>1.  Generalidades de la Carrera.</w:t>
+        <w:t>1. Generalidades de la Carrera.</w:t>
       </w:r>
       <w:bookmarkEnd w:id="4"/>
     </w:p>
@@ -1736,7 +1799,7 @@
       </w:pPr>
       <w:bookmarkStart w:id="5" w:name="_Toc5"/>
       <w:r>
-        <w:t>2.  Justificación y modalidad de entrega de la carrera.</w:t>
+        <w:t>2. Justificación y modalidad de entrega de la carrera.</w:t>
       </w:r>
       <w:bookmarkEnd w:id="5"/>
     </w:p>
@@ -1797,7 +1860,7 @@
       </w:pPr>
       <w:bookmarkStart w:id="6" w:name="_Toc6"/>
       <w:r>
-        <w:t>3.  Propósito de la Carrera.</w:t>
+        <w:t>3. Propósito de la Carrera.</w:t>
       </w:r>
       <w:bookmarkEnd w:id="6"/>
     </w:p>
@@ -1812,7 +1875,7 @@
           <w:sz w:val="24"/>
           <w:szCs w:val="24"/>
         </w:rPr>
-        <w:t xml:space="preserve">El propodito de la carrera es crear jovenes con capacidades dentro de la técnologia de crear sistemas, mantenerlos e innovar con su creatividad inspiramos a que el estudiante sea libre en sus diseños, alimentamos su confianza y formamos jovenes eticamente correctos para la sociedad.</w:t>
+        <w:t xml:space="preserve"/>
       </w:r>
     </w:p>
     <w:p>
@@ -1830,7 +1893,7 @@
       </w:pPr>
       <w:bookmarkStart w:id="7" w:name="_Toc7"/>
       <w:r>
-        <w:t>4.  Criterios de seleccón y Requisitos de ingreso del aspirante.</w:t>
+        <w:t>4. Criterios de seleccón y Requisitos de ingreso del aspirante.</w:t>
       </w:r>
       <w:bookmarkEnd w:id="7"/>
     </w:p>
@@ -2211,9 +2274,16 @@
       <w:bookmarkEnd w:id="11"/>
     </w:p>
     <w:p>
-      <w:pPr/>
-      <w:r>
-        <w:rPr/>
+      <w:pPr>
+        <w:jc w:val="both"/>
+        <w:spacing w:after="240" w:line="360" w:lineRule="auto"/>
+      </w:pPr>
+      <w:r>
+        <w:rPr>
+          <w:rFonts w:ascii="Arial" w:hAnsi="Arial" w:eastAsia="Arial" w:cs="Arial"/>
+          <w:sz w:val="24"/>
+          <w:szCs w:val="24"/>
+        </w:rPr>
         <w:t xml:space="preserve">Las competencias básicas del profesional de Licenciatura en Informatica no presencial, de la Universidad Tecnológica de El Salvador, son las siguientes:</w:t>
       </w:r>
     </w:p>
@@ -2323,9 +2393,16 @@
       <w:bookmarkEnd w:id="13"/>
     </w:p>
     <w:p>
-      <w:pPr/>
-      <w:r>
-        <w:rPr/>
+      <w:pPr>
+        <w:jc w:val="both"/>
+        <w:spacing w:after="240" w:line="360" w:lineRule="auto"/>
+      </w:pPr>
+      <w:r>
+        <w:rPr>
+          <w:rFonts w:ascii="Arial" w:hAnsi="Arial" w:eastAsia="Arial" w:cs="Arial"/>
+          <w:sz w:val="24"/>
+          <w:szCs w:val="24"/>
+        </w:rPr>
         <w:t xml:space="preserve">Las competencias de Especialidad del profesional de Licenciatura en Informatica no presencial, de la Universidad Tecnológica de El Salvador, son las siguientes:</w:t>
       </w:r>
     </w:p>
@@ -2541,9 +2618,16 @@
       <w:bookmarkEnd w:id="16"/>
     </w:p>
     <w:p>
-      <w:pPr/>
-      <w:r>
-        <w:rPr/>
+      <w:pPr>
+        <w:jc w:val="both"/>
+        <w:spacing w:after="240" w:line="360" w:lineRule="auto"/>
+      </w:pPr>
+      <w:r>
+        <w:rPr>
+          <w:rFonts w:ascii="Arial" w:hAnsi="Arial" w:eastAsia="Arial" w:cs="Arial"/>
+          <w:sz w:val="24"/>
+          <w:szCs w:val="24"/>
+        </w:rPr>
         <w:t xml:space="preserve">Con la Carrera Licenciatura en Informatica no presencial se podrá desempeñar en las siguientes áreas:</w:t>
       </w:r>
     </w:p>
@@ -2563,9 +2647,212 @@
         <w:t xml:space="preserve">Tabla 6 Esferas de actuación</w:t>
       </w:r>
     </w:p>
+    <w:tbl>
+      <w:tblGrid>
+        <w:gridCol w:w="3000" w:type="dxa"/>
+        <w:gridCol w:w="3000" w:type="dxa"/>
+        <w:gridCol w:w="3000" w:type="dxa"/>
+        <w:gridCol w:w="3000" w:type="dxa"/>
+      </w:tblGrid>
+      <w:tblPr>
+        <w:tblStyle w:val="areas"/>
+      </w:tblPr>
+      <w:tr>
+        <w:trPr/>
+        <w:tc>
+          <w:tcPr>
+            <w:tcW w:w="3000" w:type="dxa"/>
+            <w:vAlign w:val="center"/>
+          </w:tcPr>
+          <w:p>
+            <w:pPr>
+              <w:jc w:val="center"/>
+              <w:spacing w:after="0" w:line="360" w:lineRule="auto"/>
+            </w:pPr>
+            <w:r>
+              <w:rPr>
+                <w:rFonts w:ascii="Arial" w:hAnsi="Arial" w:eastAsia="Arial" w:cs="Arial"/>
+                <w:sz w:val="20"/>
+                <w:szCs w:val="20"/>
+                <w:b w:val="1"/>
+                <w:bCs w:val="1"/>
+              </w:rPr>
+              <w:t xml:space="preserve">Área de desempeño</w:t>
+            </w:r>
+          </w:p>
+        </w:tc>
+        <w:tc>
+          <w:tcPr>
+            <w:tcW w:w="3000" w:type="dxa"/>
+            <w:vAlign w:val="center"/>
+          </w:tcPr>
+          <w:p>
+            <w:pPr>
+              <w:jc w:val="center"/>
+              <w:spacing w:after="0" w:line="360" w:lineRule="auto"/>
+            </w:pPr>
+            <w:r>
+              <w:rPr>
+                <w:rFonts w:ascii="Arial" w:hAnsi="Arial" w:eastAsia="Arial" w:cs="Arial"/>
+                <w:sz w:val="20"/>
+                <w:szCs w:val="20"/>
+                <w:b w:val="1"/>
+                <w:bCs w:val="1"/>
+              </w:rPr>
+              <w:t xml:space="preserve">Puesto a desempeñar</w:t>
+            </w:r>
+          </w:p>
+        </w:tc>
+        <w:tc>
+          <w:tcPr>
+            <w:tcW w:w="3000" w:type="dxa"/>
+            <w:vAlign w:val="center"/>
+          </w:tcPr>
+          <w:p>
+            <w:pPr>
+              <w:jc w:val="center"/>
+              <w:spacing w:after="0" w:line="360" w:lineRule="auto"/>
+            </w:pPr>
+            <w:r>
+              <w:rPr>
+                <w:rFonts w:ascii="Arial" w:hAnsi="Arial" w:eastAsia="Arial" w:cs="Arial"/>
+                <w:sz w:val="20"/>
+                <w:szCs w:val="20"/>
+                <w:b w:val="1"/>
+                <w:bCs w:val="1"/>
+              </w:rPr>
+              <w:t xml:space="preserve">Funciones del puesto</w:t>
+            </w:r>
+          </w:p>
+        </w:tc>
+        <w:tc>
+          <w:tcPr>
+            <w:tcW w:w="3000" w:type="dxa"/>
+            <w:vAlign w:val="center"/>
+          </w:tcPr>
+          <w:p>
+            <w:pPr>
+              <w:jc w:val="center"/>
+              <w:spacing w:after="0" w:line="360" w:lineRule="auto"/>
+            </w:pPr>
+            <w:r>
+              <w:rPr>
+                <w:rFonts w:ascii="Arial" w:hAnsi="Arial" w:eastAsia="Arial" w:cs="Arial"/>
+                <w:sz w:val="20"/>
+                <w:szCs w:val="20"/>
+                <w:b w:val="1"/>
+                <w:bCs w:val="1"/>
+              </w:rPr>
+              <w:t xml:space="preserve">Tipo de organización laboral</w:t>
+            </w:r>
+          </w:p>
+        </w:tc>
+      </w:tr>
+    </w:tbl>
+    <w:p>
+      <w:pPr>
+        <w:sectPr>
+          <w:pgSz w:orient="portrait" w:w="12240" w:h="15840"/>
+          <w:pgMar w:top="1420" w:right="1420" w:bottom="1420" w:left="1700" w:header="200" w:footer="720" w:gutter="0"/>
+          <w:cols w:num="1" w:space="720"/>
+        </w:sectPr>
+      </w:pPr>
+    </w:p>
+    <w:p>
+      <w:pPr>
+        <w:pStyle w:val="Heading1"/>
+      </w:pPr>
+      <w:bookmarkStart w:id="17" w:name="_Toc17"/>
+      <w:r>
+        <w:t>6. Organización del Pensum.</w:t>
+      </w:r>
+      <w:bookmarkEnd w:id="17"/>
+    </w:p>
+    <w:p>
+      <w:pPr/>
+      <w:r>
+        <w:rPr/>
+        <w:t xml:space="preserve">Áreas de Formación profesional</w:t>
+      </w:r>
+    </w:p>
+    <w:p>
+      <w:pPr>
+        <w:jc w:val="center"/>
+      </w:pPr>
+      <w:r>
+        <w:pict>
+          <v:shape type="#_x0000_t75" stroked="f" style="width:400pt; height:250pt; margin-left:0pt; margin-top:0pt; mso-position-horizontal:left; mso-position-vertical:top; mso-position-horizontal-relative:char; mso-position-vertical-relative:line;">
+            <w10:wrap type="inline"/>
+            <v:imagedata r:id="rId9" o:title=""/>
+          </v:shape>
+        </w:pict>
+      </w:r>
+    </w:p>
+    <w:p>
+      <w:pPr>
+        <w:sectPr>
+          <w:pgSz w:orient="portrait" w:w="12240" w:h="15840"/>
+          <w:pgMar w:top="1420" w:right="1420" w:bottom="1420" w:left="1700" w:header="720" w:footer="720" w:gutter="0"/>
+          <w:cols w:num="1" w:space="720"/>
+        </w:sectPr>
+      </w:pPr>
+    </w:p>
+    <w:p>
+      <w:pPr/>
+      <w:r>
+        <w:rPr>
+          <w:rFonts w:ascii="Arial" w:hAnsi="Arial" w:eastAsia="Arial" w:cs="Arial"/>
+          <w:sz w:val="24"/>
+          <w:szCs w:val="24"/>
+          <w:b w:val="1"/>
+          <w:bCs w:val="1"/>
+        </w:rPr>
+        <w:t xml:space="preserve">Estructura del plan de estudio</w:t>
+      </w:r>
+    </w:p>
+    <w:p>
+      <w:pPr>
+        <w:jc w:val="both"/>
+        <w:spacing w:after="240" w:line="360" w:lineRule="auto"/>
+      </w:pPr>
+      <w:r>
+        <w:rPr>
+          <w:rFonts w:ascii="Arial" w:hAnsi="Arial" w:eastAsia="Arial" w:cs="Arial"/>
+          <w:sz w:val="24"/>
+          <w:szCs w:val="24"/>
+        </w:rPr>
+        <w:t xml:space="preserve">El plan de estudio de Licenciatura en Informatica no presencial está estructurado por asignaturas clasificadas en áreas de formación, las cuales comprenden varias asignaturas para cada una.</w:t>
+      </w:r>
+    </w:p>
+    <w:p>
+      <w:pPr>
+        <w:pStyle w:val="Heading2"/>
+      </w:pPr>
+      <w:bookmarkStart w:id="18" w:name="_Toc18"/>
+      <w:r>
+        <w:t>6.1 Cuadro resumen del pensum de Licenciatura en Informatica no presencial. Virtual</w:t>
+      </w:r>
+      <w:bookmarkEnd w:id="18"/>
+    </w:p>
+    <w:p>
+      <w:pPr>
+        <w:jc w:val="both"/>
+        <w:spacing w:after="200"/>
+      </w:pPr>
+      <w:r>
+        <w:rPr>
+          <w:rFonts w:ascii="Arial" w:hAnsi="Arial" w:eastAsia="Arial" w:cs="Arial"/>
+          <w:sz w:val="18"/>
+          <w:szCs w:val="18"/>
+          <w:i w:val="1"/>
+          <w:iCs w:val="1"/>
+        </w:rPr>
+        <w:t xml:space="preserve">Tabla 7 Cuadro Resumen</w:t>
+      </w:r>
+    </w:p>
     <w:sectPr>
       <w:pgSz w:orient="portrait" w:w="12240" w:h="15840"/>
-      <w:pgMar w:top="1420" w:right="1420" w:bottom="1420" w:left="1700" w:header="200" w:footer="720" w:gutter="0"/>
+      <w:pgMar w:top="1420" w:right="1420" w:bottom="1420" w:left="1700" w:header="720" w:footer="720" w:gutter="0"/>
       <w:cols w:num="1" w:space="720"/>
     </w:sectPr>
   </w:body>
@@ -2686,7 +2973,7 @@
 <file path=word/numbering.xml><?xml version="1.0" encoding="utf-8"?>
 <w:numbering xmlns:ve="http://schemas.openxmlformats.org/markup-compatibility/2006" xmlns:o="urn:schemas-microsoft-com:office:office" xmlns:r="http://schemas.openxmlformats.org/officeDocument/2006/relationships" xmlns:m="http://schemas.openxmlformats.org/officeDocument/2006/math" xmlns:v="urn:schemas-microsoft-com:vml" xmlns:wp="http://schemas.openxmlformats.org/drawingml/2006/wordprocessingDrawing" xmlns:w10="urn:schemas-microsoft-com:office:word" xmlns:w="http://schemas.openxmlformats.org/wordprocessingml/2006/main" xmlns:wne="http://schemas.microsoft.com/office/word/2006/wordml">
   <w:abstractNum w:abstractNumId="4">
-    <w:nsid w:val="B1750AF9"/>
+    <w:nsid w:val="EDFBA6EC"/>
     <w:multiLevelType w:val="hybridMultilevel"/>
     <w:lvl w:ilvl="0">
       <w:start w:val="1"/>
@@ -2834,7 +3121,7 @@
     </w:lvl>
   </w:abstractNum>
   <w:abstractNum w:abstractNumId="5">
-    <w:nsid w:val="9D39F9ED"/>
+    <w:nsid w:val="0B6BF824"/>
     <w:multiLevelType w:val="hybridMultilevel"/>
     <w:lvl w:ilvl="0">
       <w:start w:val="1"/>
@@ -2982,7 +3269,7 @@
     </w:lvl>
   </w:abstractNum>
   <w:abstractNum w:abstractNumId="7">
-    <w:nsid w:val="6E5C1979"/>
+    <w:nsid w:val="26063522"/>
     <w:multiLevelType w:val="multilevel"/>
     <w:lvl w:ilvl="0">
       <w:start w:val="1"/>
@@ -3246,6 +3533,29 @@
   </w:style>
   <w:style w:type="table" w:customStyle="1" w:styleId="competencias">
     <w:name w:val="competencias"/>
+    <w:uiPriority w:val="99"/>
+    <w:tblPr>
+      <w:tblW w:w="0" w:type="auto"/>
+      <w:tblLayout w:type="autofit"/>
+      <w:bidiVisual w:val="0"/>
+      <w:tblCellMar>
+        <w:top w:w="50" w:type="dxa"/>
+        <w:left w:w="50" w:type="dxa"/>
+        <w:right w:w="50" w:type="dxa"/>
+        <w:bottom w:w="50" w:type="dxa"/>
+      </w:tblCellMar>
+      <w:tblBorders>
+        <w:top w:val="single" w:sz="10" w:color="000000"/>
+        <w:left w:val="single" w:sz="10" w:color="000000"/>
+        <w:right w:val="single" w:sz="10" w:color="000000"/>
+        <w:bottom w:val="single" w:sz="10" w:color="000000"/>
+        <w:insideH w:val="single" w:sz="10" w:color="000000"/>
+        <w:insideV w:val="single" w:sz="10" w:color="000000"/>
+      </w:tblBorders>
+    </w:tblPr>
+  </w:style>
+  <w:style w:type="table" w:customStyle="1" w:styleId="areas">
+    <w:name w:val="areas"/>
     <w:uiPriority w:val="99"/>
     <w:tblPr>
       <w:tblW w:w="0" w:type="auto"/>

</xml_diff>